<commit_message>
Update Roteiro (need external review)
</commit_message>
<xml_diff>
--- a/Roteiro de instruções.docx
+++ b/Roteiro de instruções.docx
@@ -4,159 +4,7 @@
   <w:body>
     <w:p>
       <w:pPr>
-        <w:pStyle w:val="Ttulo1"/>
-      </w:pPr>
-      <w:r>
-        <w:t>Passos do sujeito de pesquisa:</w:t>
-      </w:r>
-    </w:p>
-    <w:p>
-      <w:pPr>
-        <w:pStyle w:val="PargrafodaLista"/>
-        <w:numPr>
-          <w:ilvl w:val="0"/>
-          <w:numId w:val="1"/>
-        </w:numPr>
-      </w:pPr>
-      <w:r>
-        <w:t xml:space="preserve">Entra </w:t>
-      </w:r>
-      <w:r>
-        <w:t xml:space="preserve">e assina </w:t>
-      </w:r>
-      <w:r>
-        <w:t xml:space="preserve">o </w:t>
-      </w:r>
-      <w:r>
-        <w:t>TCLE</w:t>
-      </w:r>
-    </w:p>
-    <w:p>
-      <w:pPr>
-        <w:pStyle w:val="PargrafodaLista"/>
-        <w:numPr>
-          <w:ilvl w:val="0"/>
-          <w:numId w:val="1"/>
-        </w:numPr>
-      </w:pPr>
-      <w:r>
-        <w:t xml:space="preserve">Responde </w:t>
-      </w:r>
-      <w:r>
-        <w:t>o perfil</w:t>
-      </w:r>
-    </w:p>
-    <w:p>
-      <w:pPr>
-        <w:pStyle w:val="PargrafodaLista"/>
-        <w:numPr>
-          <w:ilvl w:val="0"/>
-          <w:numId w:val="1"/>
-        </w:numPr>
-      </w:pPr>
-      <w:r>
-        <w:t>Faz teste estruturas químicas</w:t>
-      </w:r>
-    </w:p>
-    <w:p>
-      <w:pPr>
-        <w:pStyle w:val="PargrafodaLista"/>
-        <w:numPr>
-          <w:ilvl w:val="0"/>
-          <w:numId w:val="1"/>
-        </w:numPr>
-      </w:pPr>
-      <w:r>
-        <w:t>Calibra eye-tracker</w:t>
-      </w:r>
-    </w:p>
-    <w:p>
-      <w:pPr>
-        <w:pStyle w:val="PargrafodaLista"/>
-        <w:numPr>
-          <w:ilvl w:val="0"/>
-          <w:numId w:val="1"/>
-        </w:numPr>
-      </w:pPr>
-      <w:r>
-        <w:t>psvtR</w:t>
-      </w:r>
-    </w:p>
-    <w:p>
-      <w:pPr>
-        <w:pStyle w:val="PargrafodaLista"/>
-        <w:numPr>
-          <w:ilvl w:val="0"/>
-          <w:numId w:val="1"/>
-        </w:numPr>
-      </w:pPr>
-      <w:r>
-        <w:t>Calibra eye-tracker</w:t>
-      </w:r>
-    </w:p>
-    <w:p>
-      <w:pPr>
-        <w:pStyle w:val="PargrafodaLista"/>
-        <w:numPr>
-          <w:ilvl w:val="0"/>
-          <w:numId w:val="1"/>
-        </w:numPr>
-      </w:pPr>
-      <w:r>
-        <w:t>corsi</w:t>
-      </w:r>
-    </w:p>
-    <w:p>
-      <w:pPr>
-        <w:pStyle w:val="PargrafodaLista"/>
-        <w:numPr>
-          <w:ilvl w:val="0"/>
-          <w:numId w:val="1"/>
-        </w:numPr>
-      </w:pPr>
-      <w:r>
-        <w:t>Calibra eye-tracker</w:t>
-      </w:r>
-    </w:p>
-    <w:p>
-      <w:pPr>
-        <w:pStyle w:val="PargrafodaLista"/>
-        <w:numPr>
-          <w:ilvl w:val="0"/>
-          <w:numId w:val="1"/>
-        </w:numPr>
-      </w:pPr>
-      <w:r>
-        <w:t>iRT</w:t>
-      </w:r>
-    </w:p>
-    <w:p>
-      <w:pPr>
-        <w:pStyle w:val="PargrafodaLista"/>
-        <w:numPr>
-          <w:ilvl w:val="0"/>
-          <w:numId w:val="1"/>
-        </w:numPr>
-      </w:pPr>
-      <w:r>
-        <w:t>Encerra eye-tracker</w:t>
-      </w:r>
-    </w:p>
-    <w:p>
-      <w:pPr>
-        <w:pStyle w:val="PargrafodaLista"/>
-        <w:numPr>
-          <w:ilvl w:val="0"/>
-          <w:numId w:val="1"/>
-        </w:numPr>
-      </w:pPr>
-      <w:r>
-        <w:t>Últimas perguntas: dificuldade e usabilidade</w:t>
-      </w:r>
-    </w:p>
-    <w:p>
-      <w:pPr>
-        <w:pStyle w:val="Ttulo1"/>
+        <w:pStyle w:val="Heading1"/>
       </w:pPr>
       <w:r>
         <w:t>Roteiro de instruções</w:t>
@@ -180,7 +28,13 @@
     </w:p>
     <w:p>
       <w:r>
-        <w:t>[termo assinado]</w:t>
+        <w:t>[</w:t>
+      </w:r>
+      <w:r>
+        <w:t>Entra, senta em frente ao monitor e assina o TCLE</w:t>
+      </w:r>
+      <w:r>
+        <w:t>]</w:t>
       </w:r>
     </w:p>
     <w:p>
@@ -191,7 +45,15 @@
         <w:t xml:space="preserve">seu </w:t>
       </w:r>
       <w:r>
-        <w:t xml:space="preserve">nome e email </w:t>
+        <w:t xml:space="preserve">nome e </w:t>
+      </w:r>
+      <w:proofErr w:type="spellStart"/>
+      <w:r>
+        <w:t>email</w:t>
+      </w:r>
+      <w:proofErr w:type="spellEnd"/>
+      <w:r>
+        <w:t xml:space="preserve"> </w:t>
       </w:r>
       <w:r>
         <w:t xml:space="preserve">para </w:t>
@@ -260,13 +122,7 @@
         <w:br/>
       </w:r>
       <w:r>
-        <w:t xml:space="preserve">Responda com sinceridade e da forma mais completa possível. </w:t>
-      </w:r>
-      <w:r>
-        <w:br/>
-      </w:r>
-      <w:r>
-        <w:t>Se tiver</w:t>
+        <w:t>Responda com sinceridade e da forma mais completa possível. Se tiver</w:t>
       </w:r>
       <w:r>
         <w:t xml:space="preserve"> alguma</w:t>
@@ -279,11 +135,20 @@
       </w:r>
       <w:r>
         <w:t>pode me chamar</w:t>
+      </w:r>
+      <w:r>
+        <w:t>.</w:t>
       </w:r>
     </w:p>
     <w:p>
       <w:r>
-        <w:t>[perfil realizado]</w:t>
+        <w:t>[</w:t>
+      </w:r>
+      <w:r>
+        <w:t>P</w:t>
+      </w:r>
+      <w:r>
+        <w:t>erfil]</w:t>
       </w:r>
     </w:p>
     <w:p>
@@ -306,6 +171,9 @@
         <w:t>rotações no espaço e memória</w:t>
       </w:r>
       <w:r>
+        <w:t xml:space="preserve"> enquanto registramos seu olhar na tela com um equipamento especial</w:t>
+      </w:r>
+      <w:r>
         <w:t xml:space="preserve">. </w:t>
       </w:r>
       <w:r>
@@ -318,71 +186,299 @@
         <w:t>ão se preocupe com acertos ou erros — o importante é seguir as orientações e se concentrar</w:t>
       </w:r>
       <w:r>
-        <w:t>: nosso interesse está em como as pessoas executam as tarefas.</w:t>
+        <w:t xml:space="preserve">: nosso interesse </w:t>
+      </w:r>
+      <w:r>
+        <w:t xml:space="preserve">na pesquisa </w:t>
+      </w:r>
+      <w:r>
+        <w:t>está em como as tarefas</w:t>
+      </w:r>
+      <w:r>
+        <w:t xml:space="preserve"> são executadas</w:t>
+      </w:r>
+      <w:r>
+        <w:t>.</w:t>
       </w:r>
     </w:p>
     <w:p>
       <w:r>
-        <w:t>(CHEM TEST)</w:t>
-      </w:r>
-      <w:r>
-        <w:br/>
-      </w:r>
-      <w:r>
-        <w:t xml:space="preserve">A próxima etapa consiste em </w:t>
-      </w:r>
-      <w:r>
-        <w:t>comparar estruturas químicas de moléculas.</w:t>
-      </w:r>
-      <w:r>
-        <w:br/>
-        <w:t xml:space="preserve">Ao </w:t>
-      </w:r>
-      <w:r>
-        <w:t>iniciar</w:t>
-      </w:r>
-      <w:r>
-        <w:t xml:space="preserve">, duas estruturas químicas </w:t>
-      </w:r>
-      <w:r>
-        <w:t xml:space="preserve">vão aparecer </w:t>
-      </w:r>
-      <w:r>
-        <w:t>na tela.</w:t>
-      </w:r>
-      <w:r>
-        <w:br/>
-      </w:r>
-      <w:r>
-        <w:t>Sua tarefa é compará-las e indicar, entre as opções abaixo, o grau de certeza com que você acredita que elas representam ou não a mesma molécula</w:t>
-      </w:r>
-      <w:r>
-        <w:t>.</w:t>
+        <w:t>[</w:t>
+      </w:r>
+      <w:r>
+        <w:t>Sobre</w:t>
+      </w:r>
+      <w:r>
+        <w:t xml:space="preserve"> Eye-tracker]</w:t>
       </w:r>
     </w:p>
     <w:p>
       <w:r>
-        <w:t>[Calibrar Eye-tracker]</w:t>
+        <w:t>Este equipamento registra a posição do seu olhar na tela ao capturar o movimento dos seus olhos no rosto.</w:t>
+      </w:r>
+      <w:r>
+        <w:br/>
+        <w:t xml:space="preserve">Por isso, tente manter a cabeça o mais estável possível </w:t>
+      </w:r>
+      <w:r>
+        <w:t>durante os testes</w:t>
+      </w:r>
+      <w:r>
+        <w:t xml:space="preserve"> </w:t>
+      </w:r>
+      <w:r>
+        <w:t>– mova apenas os olhos. Você pode e deve piscar normalmente durante o processo, olhos secos dificultam a captura de dados pelo equipamento</w:t>
+      </w:r>
+      <w:r>
+        <w:t xml:space="preserve"> e geram desconforto</w:t>
+      </w:r>
+      <w:r>
+        <w:t>.</w:t>
+      </w:r>
+      <w:r>
+        <w:br/>
+        <w:t>Entre cada etapa serão feitas novas calibrações e pequenos intervalos para você alongar o corpo, se quiser.</w:t>
+      </w:r>
+      <w:r>
+        <w:br/>
+        <w:t>Primeiro, encontre uma posição confortável para olhar a tela e utilizar o mouse.</w:t>
+      </w:r>
+      <w:r>
+        <w:br/>
+        <w:t>Quando eu começar, uma marca vai aparecer na tela. Mantenha seu olhar fixo na marca conforme ela muda de lugar.</w:t>
+      </w:r>
+      <w:r>
+        <w:br/>
+        <w:t>Ao terminar cada calibração, começaremos a próxima etapa dos testes. Preparado?</w:t>
       </w:r>
     </w:p>
     <w:p>
       <w:r>
-        <w:t>ROTEIRO PARA CALIBRAR O EYE TRACKER</w:t>
+        <w:t>(</w:t>
+      </w:r>
+      <w:r>
+        <w:t xml:space="preserve">Estrutura química - </w:t>
+      </w:r>
+      <w:proofErr w:type="spellStart"/>
+      <w:r>
+        <w:t>Intro</w:t>
+      </w:r>
+      <w:proofErr w:type="spellEnd"/>
+      <w:r>
+        <w:t>)</w:t>
+      </w:r>
+      <w:r>
+        <w:br/>
+      </w:r>
+      <w:r>
+        <w:t xml:space="preserve">Este teste </w:t>
+      </w:r>
+      <w:r>
+        <w:t xml:space="preserve">consiste em </w:t>
+      </w:r>
+      <w:r>
+        <w:t>comparar estruturas químicas de moléculas.</w:t>
+      </w:r>
+      <w:r>
+        <w:br/>
+        <w:t xml:space="preserve">Ao </w:t>
+      </w:r>
+      <w:r>
+        <w:t>iniciar</w:t>
+      </w:r>
+      <w:r>
+        <w:t xml:space="preserve">, duas estruturas químicas </w:t>
+      </w:r>
+      <w:r>
+        <w:t xml:space="preserve">vão aparecer </w:t>
+      </w:r>
+      <w:r>
+        <w:t>na tela.</w:t>
+      </w:r>
+      <w:r>
+        <w:br/>
+      </w:r>
+      <w:r>
+        <w:t>Sua tarefa é compará-las e indicar, entre as opções abaixo, o grau de certeza com que você acredita que elas representam ou não a mesma molécula</w:t>
+      </w:r>
+      <w:r>
+        <w:t>.</w:t>
+      </w:r>
+      <w:r>
+        <w:br/>
+        <w:t>Vou começar a calibração e então começaremos o teste.</w:t>
       </w:r>
     </w:p>
     <w:p>
       <w:r>
-        <w:lastRenderedPageBreak/>
-        <w:t>(PSVT:R)</w:t>
-      </w:r>
-      <w:r>
-        <w:br/>
-        <w:t xml:space="preserve">Este teste consiste em 30 perguntas sobre se você consegue </w:t>
+        <w:t>[Calibra eye-tracker] [</w:t>
+      </w:r>
+      <w:r>
+        <w:t>Estrutura química</w:t>
+      </w:r>
+      <w:r>
+        <w:t xml:space="preserve">] [encerra eye-tracker] </w:t>
       </w:r>
     </w:p>
     <w:p>
       <w:r>
-        <w:t>(repassar/ensaiar como se fosse receber na hora. Grava o áudio e transcreve se for o caso)</w:t>
+        <w:t>(PSVT:R</w:t>
+      </w:r>
+      <w:r>
+        <w:t xml:space="preserve"> -</w:t>
+      </w:r>
+      <w:r>
+        <w:t xml:space="preserve"> </w:t>
+      </w:r>
+      <w:proofErr w:type="spellStart"/>
+      <w:r>
+        <w:t>Intro</w:t>
+      </w:r>
+      <w:proofErr w:type="spellEnd"/>
+      <w:r>
+        <w:t>)</w:t>
+      </w:r>
+      <w:r>
+        <w:br/>
+        <w:t xml:space="preserve">Este teste consiste em 30 perguntas sobre </w:t>
+      </w:r>
+      <w:r>
+        <w:t>como você visualiza rotações de objetos tridimensionais.</w:t>
+      </w:r>
+      <w:r>
+        <w:t xml:space="preserve"> </w:t>
+      </w:r>
+      <w:r>
+        <w:br/>
+        <w:t xml:space="preserve">As próximas duas telas são exemplos de como vão ser as perguntas, mostrando qual a resposta </w:t>
+      </w:r>
+      <w:r>
+        <w:lastRenderedPageBreak/>
+        <w:t>correta e como chegar nela.</w:t>
+      </w:r>
+      <w:r>
+        <w:br/>
+      </w:r>
+      <w:r>
+        <w:t>E</w:t>
+      </w:r>
+      <w:r>
+        <w:t>vite usar a mão ou o mouse</w:t>
+      </w:r>
+      <w:r>
+        <w:t xml:space="preserve"> a</w:t>
+      </w:r>
+      <w:r>
+        <w:t>o resolver as perguntas</w:t>
+      </w:r>
+      <w:r>
+        <w:t xml:space="preserve">. </w:t>
+      </w:r>
+      <w:r>
+        <w:br/>
+      </w:r>
+      <w:r>
+        <w:t>Para escolher a resposta, basta clicar em cima da letra ou do objeto.</w:t>
+      </w:r>
+      <w:r>
+        <w:br/>
+        <w:t>Faremos uma calibração e então começaremos o teste.</w:t>
+      </w:r>
+    </w:p>
+    <w:p>
+      <w:r>
+        <w:t xml:space="preserve">[Calibra eye-tracker] [PSVT:R] [encerra eye-tracker] </w:t>
+      </w:r>
+    </w:p>
+    <w:p>
+      <w:r>
+        <w:t>(Corsi</w:t>
+      </w:r>
+      <w:r>
+        <w:t xml:space="preserve"> - </w:t>
+      </w:r>
+      <w:proofErr w:type="spellStart"/>
+      <w:r>
+        <w:t>Intro</w:t>
+      </w:r>
+      <w:proofErr w:type="spellEnd"/>
+      <w:r>
+        <w:t>)</w:t>
+      </w:r>
+      <w:r>
+        <w:br/>
+        <w:t>Este teste consiste em memorizar e repetir sequências.</w:t>
+      </w:r>
+      <w:r>
+        <w:br/>
+        <w:t>{Ler as instruções na tela}</w:t>
+      </w:r>
+      <w:r>
+        <w:br/>
+      </w:r>
+      <w:r>
+        <w:t>Após as 3 sequências de treino, faremos uma calibração e então começaremos o teste.</w:t>
+      </w:r>
+    </w:p>
+    <w:p>
+      <w:r>
+        <w:t>[Calibra eye-tracker] [Corsi] [encerra eye-tracker]</w:t>
+      </w:r>
+    </w:p>
+    <w:p>
+      <w:r>
+        <w:t>(</w:t>
+      </w:r>
+      <w:proofErr w:type="spellStart"/>
+      <w:r>
+        <w:t>iRT</w:t>
+      </w:r>
+      <w:proofErr w:type="spellEnd"/>
+      <w:r>
+        <w:t xml:space="preserve"> – </w:t>
+      </w:r>
+      <w:proofErr w:type="spellStart"/>
+      <w:r>
+        <w:t>Intro</w:t>
+      </w:r>
+      <w:proofErr w:type="spellEnd"/>
+      <w:r>
+        <w:t>)</w:t>
+      </w:r>
+      <w:r>
+        <w:br/>
+      </w:r>
+      <w:r>
+        <w:t>Este teste consiste em 5 tarefas de rotação de objetos.</w:t>
+      </w:r>
+      <w:r>
+        <w:br/>
+        <w:t>{Ler as instruções na tela}</w:t>
+      </w:r>
+      <w:r>
+        <w:br/>
+        <w:t>Faremos uma calibração e então começaremos o teste.</w:t>
+      </w:r>
+    </w:p>
+    <w:p>
+      <w:r>
+        <w:t>[Calibra eye-tracker] [</w:t>
+      </w:r>
+      <w:proofErr w:type="spellStart"/>
+      <w:r>
+        <w:t>iRT</w:t>
+      </w:r>
+      <w:proofErr w:type="spellEnd"/>
+      <w:r>
+        <w:t>] [encerra eye-tracker]</w:t>
+      </w:r>
+    </w:p>
+    <w:p>
+      <w:r>
+        <w:t>Agora só falta responder as perguntas finais sobre os testes</w:t>
+      </w:r>
+      <w:r>
+        <w:t xml:space="preserve"> para finalizar.</w:t>
       </w:r>
     </w:p>
     <w:p/>
@@ -918,12 +1014,13 @@
   <w:style w:type="paragraph" w:default="1" w:styleId="Normal">
     <w:name w:val="Normal"/>
     <w:qFormat/>
-  </w:style>
-  <w:style w:type="paragraph" w:styleId="Ttulo1">
+    <w:rsid w:val="00CA759F"/>
+  </w:style>
+  <w:style w:type="paragraph" w:styleId="Heading1">
     <w:name w:val="heading 1"/>
     <w:basedOn w:val="Normal"/>
     <w:next w:val="Normal"/>
-    <w:link w:val="Ttulo1Char"/>
+    <w:link w:val="Heading1Char"/>
     <w:uiPriority w:val="9"/>
     <w:qFormat/>
     <w:rsid w:val="00915B45"/>
@@ -940,11 +1037,11 @@
       <w:szCs w:val="40"/>
     </w:rPr>
   </w:style>
-  <w:style w:type="paragraph" w:styleId="Ttulo2">
+  <w:style w:type="paragraph" w:styleId="Heading2">
     <w:name w:val="heading 2"/>
     <w:basedOn w:val="Normal"/>
     <w:next w:val="Normal"/>
-    <w:link w:val="Ttulo2Char"/>
+    <w:link w:val="Heading2Char"/>
     <w:uiPriority w:val="9"/>
     <w:semiHidden/>
     <w:unhideWhenUsed/>
@@ -963,11 +1060,11 @@
       <w:szCs w:val="32"/>
     </w:rPr>
   </w:style>
-  <w:style w:type="paragraph" w:styleId="Ttulo3">
+  <w:style w:type="paragraph" w:styleId="Heading3">
     <w:name w:val="heading 3"/>
     <w:basedOn w:val="Normal"/>
     <w:next w:val="Normal"/>
-    <w:link w:val="Ttulo3Char"/>
+    <w:link w:val="Heading3Char"/>
     <w:uiPriority w:val="9"/>
     <w:semiHidden/>
     <w:unhideWhenUsed/>
@@ -986,11 +1083,11 @@
       <w:szCs w:val="28"/>
     </w:rPr>
   </w:style>
-  <w:style w:type="paragraph" w:styleId="Ttulo4">
+  <w:style w:type="paragraph" w:styleId="Heading4">
     <w:name w:val="heading 4"/>
     <w:basedOn w:val="Normal"/>
     <w:next w:val="Normal"/>
-    <w:link w:val="Ttulo4Char"/>
+    <w:link w:val="Heading4Char"/>
     <w:uiPriority w:val="9"/>
     <w:semiHidden/>
     <w:unhideWhenUsed/>
@@ -1009,11 +1106,11 @@
       <w:color w:val="2F5496" w:themeColor="accent1" w:themeShade="BF"/>
     </w:rPr>
   </w:style>
-  <w:style w:type="paragraph" w:styleId="Ttulo5">
+  <w:style w:type="paragraph" w:styleId="Heading5">
     <w:name w:val="heading 5"/>
     <w:basedOn w:val="Normal"/>
     <w:next w:val="Normal"/>
-    <w:link w:val="Ttulo5Char"/>
+    <w:link w:val="Heading5Char"/>
     <w:uiPriority w:val="9"/>
     <w:semiHidden/>
     <w:unhideWhenUsed/>
@@ -1030,11 +1127,11 @@
       <w:color w:val="2F5496" w:themeColor="accent1" w:themeShade="BF"/>
     </w:rPr>
   </w:style>
-  <w:style w:type="paragraph" w:styleId="Ttulo6">
+  <w:style w:type="paragraph" w:styleId="Heading6">
     <w:name w:val="heading 6"/>
     <w:basedOn w:val="Normal"/>
     <w:next w:val="Normal"/>
-    <w:link w:val="Ttulo6Char"/>
+    <w:link w:val="Heading6Char"/>
     <w:uiPriority w:val="9"/>
     <w:semiHidden/>
     <w:unhideWhenUsed/>
@@ -1053,11 +1150,11 @@
       <w:color w:val="595959" w:themeColor="text1" w:themeTint="A6"/>
     </w:rPr>
   </w:style>
-  <w:style w:type="paragraph" w:styleId="Ttulo7">
+  <w:style w:type="paragraph" w:styleId="Heading7">
     <w:name w:val="heading 7"/>
     <w:basedOn w:val="Normal"/>
     <w:next w:val="Normal"/>
-    <w:link w:val="Ttulo7Char"/>
+    <w:link w:val="Heading7Char"/>
     <w:uiPriority w:val="9"/>
     <w:semiHidden/>
     <w:unhideWhenUsed/>
@@ -1074,11 +1171,11 @@
       <w:color w:val="595959" w:themeColor="text1" w:themeTint="A6"/>
     </w:rPr>
   </w:style>
-  <w:style w:type="paragraph" w:styleId="Ttulo8">
+  <w:style w:type="paragraph" w:styleId="Heading8">
     <w:name w:val="heading 8"/>
     <w:basedOn w:val="Normal"/>
     <w:next w:val="Normal"/>
-    <w:link w:val="Ttulo8Char"/>
+    <w:link w:val="Heading8Char"/>
     <w:uiPriority w:val="9"/>
     <w:semiHidden/>
     <w:unhideWhenUsed/>
@@ -1097,11 +1194,11 @@
       <w:color w:val="272727" w:themeColor="text1" w:themeTint="D8"/>
     </w:rPr>
   </w:style>
-  <w:style w:type="paragraph" w:styleId="Ttulo9">
+  <w:style w:type="paragraph" w:styleId="Heading9">
     <w:name w:val="heading 9"/>
     <w:basedOn w:val="Normal"/>
     <w:next w:val="Normal"/>
-    <w:link w:val="Ttulo9Char"/>
+    <w:link w:val="Heading9Char"/>
     <w:uiPriority w:val="9"/>
     <w:semiHidden/>
     <w:unhideWhenUsed/>
@@ -1118,12 +1215,13 @@
       <w:color w:val="272727" w:themeColor="text1" w:themeTint="D8"/>
     </w:rPr>
   </w:style>
-  <w:style w:type="character" w:default="1" w:styleId="Fontepargpadro">
+  <w:style w:type="character" w:default="1" w:styleId="DefaultParagraphFont">
     <w:name w:val="Default Paragraph Font"/>
     <w:uiPriority w:val="1"/>
+    <w:semiHidden/>
     <w:unhideWhenUsed/>
   </w:style>
-  <w:style w:type="table" w:default="1" w:styleId="Tabelanormal">
+  <w:style w:type="table" w:default="1" w:styleId="TableNormal">
     <w:name w:val="Normal Table"/>
     <w:uiPriority w:val="99"/>
     <w:semiHidden/>
@@ -1138,16 +1236,16 @@
       </w:tblCellMar>
     </w:tblPr>
   </w:style>
-  <w:style w:type="numbering" w:default="1" w:styleId="Semlista">
+  <w:style w:type="numbering" w:default="1" w:styleId="NoList">
     <w:name w:val="No List"/>
     <w:uiPriority w:val="99"/>
     <w:semiHidden/>
     <w:unhideWhenUsed/>
   </w:style>
-  <w:style w:type="character" w:customStyle="1" w:styleId="Ttulo1Char">
-    <w:name w:val="Título 1 Char"/>
-    <w:basedOn w:val="Fontepargpadro"/>
-    <w:link w:val="Ttulo1"/>
+  <w:style w:type="character" w:customStyle="1" w:styleId="Heading1Char">
+    <w:name w:val="Heading 1 Char"/>
+    <w:basedOn w:val="DefaultParagraphFont"/>
+    <w:link w:val="Heading1"/>
     <w:uiPriority w:val="9"/>
     <w:rsid w:val="00915B45"/>
     <w:rPr>
@@ -1157,10 +1255,10 @@
       <w:szCs w:val="40"/>
     </w:rPr>
   </w:style>
-  <w:style w:type="character" w:customStyle="1" w:styleId="Ttulo2Char">
-    <w:name w:val="Título 2 Char"/>
-    <w:basedOn w:val="Fontepargpadro"/>
-    <w:link w:val="Ttulo2"/>
+  <w:style w:type="character" w:customStyle="1" w:styleId="Heading2Char">
+    <w:name w:val="Heading 2 Char"/>
+    <w:basedOn w:val="DefaultParagraphFont"/>
+    <w:link w:val="Heading2"/>
     <w:uiPriority w:val="9"/>
     <w:semiHidden/>
     <w:rsid w:val="00915B45"/>
@@ -1171,10 +1269,10 @@
       <w:szCs w:val="32"/>
     </w:rPr>
   </w:style>
-  <w:style w:type="character" w:customStyle="1" w:styleId="Ttulo3Char">
-    <w:name w:val="Título 3 Char"/>
-    <w:basedOn w:val="Fontepargpadro"/>
-    <w:link w:val="Ttulo3"/>
+  <w:style w:type="character" w:customStyle="1" w:styleId="Heading3Char">
+    <w:name w:val="Heading 3 Char"/>
+    <w:basedOn w:val="DefaultParagraphFont"/>
+    <w:link w:val="Heading3"/>
     <w:uiPriority w:val="9"/>
     <w:semiHidden/>
     <w:rsid w:val="00915B45"/>
@@ -1185,10 +1283,10 @@
       <w:szCs w:val="28"/>
     </w:rPr>
   </w:style>
-  <w:style w:type="character" w:customStyle="1" w:styleId="Ttulo4Char">
-    <w:name w:val="Título 4 Char"/>
-    <w:basedOn w:val="Fontepargpadro"/>
-    <w:link w:val="Ttulo4"/>
+  <w:style w:type="character" w:customStyle="1" w:styleId="Heading4Char">
+    <w:name w:val="Heading 4 Char"/>
+    <w:basedOn w:val="DefaultParagraphFont"/>
+    <w:link w:val="Heading4"/>
     <w:uiPriority w:val="9"/>
     <w:semiHidden/>
     <w:rsid w:val="00915B45"/>
@@ -1199,10 +1297,10 @@
       <w:color w:val="2F5496" w:themeColor="accent1" w:themeShade="BF"/>
     </w:rPr>
   </w:style>
-  <w:style w:type="character" w:customStyle="1" w:styleId="Ttulo5Char">
-    <w:name w:val="Título 5 Char"/>
-    <w:basedOn w:val="Fontepargpadro"/>
-    <w:link w:val="Ttulo5"/>
+  <w:style w:type="character" w:customStyle="1" w:styleId="Heading5Char">
+    <w:name w:val="Heading 5 Char"/>
+    <w:basedOn w:val="DefaultParagraphFont"/>
+    <w:link w:val="Heading5"/>
     <w:uiPriority w:val="9"/>
     <w:semiHidden/>
     <w:rsid w:val="00915B45"/>
@@ -1211,10 +1309,10 @@
       <w:color w:val="2F5496" w:themeColor="accent1" w:themeShade="BF"/>
     </w:rPr>
   </w:style>
-  <w:style w:type="character" w:customStyle="1" w:styleId="Ttulo6Char">
-    <w:name w:val="Título 6 Char"/>
-    <w:basedOn w:val="Fontepargpadro"/>
-    <w:link w:val="Ttulo6"/>
+  <w:style w:type="character" w:customStyle="1" w:styleId="Heading6Char">
+    <w:name w:val="Heading 6 Char"/>
+    <w:basedOn w:val="DefaultParagraphFont"/>
+    <w:link w:val="Heading6"/>
     <w:uiPriority w:val="9"/>
     <w:semiHidden/>
     <w:rsid w:val="00915B45"/>
@@ -1225,10 +1323,10 @@
       <w:color w:val="595959" w:themeColor="text1" w:themeTint="A6"/>
     </w:rPr>
   </w:style>
-  <w:style w:type="character" w:customStyle="1" w:styleId="Ttulo7Char">
-    <w:name w:val="Título 7 Char"/>
-    <w:basedOn w:val="Fontepargpadro"/>
-    <w:link w:val="Ttulo7"/>
+  <w:style w:type="character" w:customStyle="1" w:styleId="Heading7Char">
+    <w:name w:val="Heading 7 Char"/>
+    <w:basedOn w:val="DefaultParagraphFont"/>
+    <w:link w:val="Heading7"/>
     <w:uiPriority w:val="9"/>
     <w:semiHidden/>
     <w:rsid w:val="00915B45"/>
@@ -1237,10 +1335,10 @@
       <w:color w:val="595959" w:themeColor="text1" w:themeTint="A6"/>
     </w:rPr>
   </w:style>
-  <w:style w:type="character" w:customStyle="1" w:styleId="Ttulo8Char">
-    <w:name w:val="Título 8 Char"/>
-    <w:basedOn w:val="Fontepargpadro"/>
-    <w:link w:val="Ttulo8"/>
+  <w:style w:type="character" w:customStyle="1" w:styleId="Heading8Char">
+    <w:name w:val="Heading 8 Char"/>
+    <w:basedOn w:val="DefaultParagraphFont"/>
+    <w:link w:val="Heading8"/>
     <w:uiPriority w:val="9"/>
     <w:semiHidden/>
     <w:rsid w:val="00915B45"/>
@@ -1251,10 +1349,10 @@
       <w:color w:val="272727" w:themeColor="text1" w:themeTint="D8"/>
     </w:rPr>
   </w:style>
-  <w:style w:type="character" w:customStyle="1" w:styleId="Ttulo9Char">
-    <w:name w:val="Título 9 Char"/>
-    <w:basedOn w:val="Fontepargpadro"/>
-    <w:link w:val="Ttulo9"/>
+  <w:style w:type="character" w:customStyle="1" w:styleId="Heading9Char">
+    <w:name w:val="Heading 9 Char"/>
+    <w:basedOn w:val="DefaultParagraphFont"/>
+    <w:link w:val="Heading9"/>
     <w:uiPriority w:val="9"/>
     <w:semiHidden/>
     <w:rsid w:val="00915B45"/>
@@ -1263,11 +1361,11 @@
       <w:color w:val="272727" w:themeColor="text1" w:themeTint="D8"/>
     </w:rPr>
   </w:style>
-  <w:style w:type="paragraph" w:styleId="Ttulo">
+  <w:style w:type="paragraph" w:styleId="Title">
     <w:name w:val="Title"/>
     <w:basedOn w:val="Normal"/>
     <w:next w:val="Normal"/>
-    <w:link w:val="TtuloChar"/>
+    <w:link w:val="TitleChar"/>
     <w:uiPriority w:val="10"/>
     <w:qFormat/>
     <w:rsid w:val="00915B45"/>
@@ -1283,10 +1381,10 @@
       <w:szCs w:val="56"/>
     </w:rPr>
   </w:style>
-  <w:style w:type="character" w:customStyle="1" w:styleId="TtuloChar">
-    <w:name w:val="Título Char"/>
-    <w:basedOn w:val="Fontepargpadro"/>
-    <w:link w:val="Ttulo"/>
+  <w:style w:type="character" w:customStyle="1" w:styleId="TitleChar">
+    <w:name w:val="Title Char"/>
+    <w:basedOn w:val="DefaultParagraphFont"/>
+    <w:link w:val="Title"/>
     <w:uiPriority w:val="10"/>
     <w:rsid w:val="00915B45"/>
     <w:rPr>
@@ -1297,11 +1395,11 @@
       <w:szCs w:val="56"/>
     </w:rPr>
   </w:style>
-  <w:style w:type="paragraph" w:styleId="Subttulo">
+  <w:style w:type="paragraph" w:styleId="Subtitle">
     <w:name w:val="Subtitle"/>
     <w:basedOn w:val="Normal"/>
     <w:next w:val="Normal"/>
-    <w:link w:val="SubttuloChar"/>
+    <w:link w:val="SubtitleChar"/>
     <w:uiPriority w:val="11"/>
     <w:qFormat/>
     <w:rsid w:val="00915B45"/>
@@ -1318,10 +1416,10 @@
       <w:szCs w:val="28"/>
     </w:rPr>
   </w:style>
-  <w:style w:type="character" w:customStyle="1" w:styleId="SubttuloChar">
-    <w:name w:val="Subtítulo Char"/>
-    <w:basedOn w:val="Fontepargpadro"/>
-    <w:link w:val="Subttulo"/>
+  <w:style w:type="character" w:customStyle="1" w:styleId="SubtitleChar">
+    <w:name w:val="Subtitle Char"/>
+    <w:basedOn w:val="DefaultParagraphFont"/>
+    <w:link w:val="Subtitle"/>
     <w:uiPriority w:val="11"/>
     <w:rsid w:val="00915B45"/>
     <w:rPr>
@@ -1332,11 +1430,11 @@
       <w:szCs w:val="28"/>
     </w:rPr>
   </w:style>
-  <w:style w:type="paragraph" w:styleId="Citao">
+  <w:style w:type="paragraph" w:styleId="Quote">
     <w:name w:val="Quote"/>
     <w:basedOn w:val="Normal"/>
     <w:next w:val="Normal"/>
-    <w:link w:val="CitaoChar"/>
+    <w:link w:val="QuoteChar"/>
     <w:uiPriority w:val="29"/>
     <w:qFormat/>
     <w:rsid w:val="00915B45"/>
@@ -1350,10 +1448,10 @@
       <w:color w:val="404040" w:themeColor="text1" w:themeTint="BF"/>
     </w:rPr>
   </w:style>
-  <w:style w:type="character" w:customStyle="1" w:styleId="CitaoChar">
-    <w:name w:val="Citação Char"/>
-    <w:basedOn w:val="Fontepargpadro"/>
-    <w:link w:val="Citao"/>
+  <w:style w:type="character" w:customStyle="1" w:styleId="QuoteChar">
+    <w:name w:val="Quote Char"/>
+    <w:basedOn w:val="DefaultParagraphFont"/>
+    <w:link w:val="Quote"/>
     <w:uiPriority w:val="29"/>
     <w:rsid w:val="00915B45"/>
     <w:rPr>
@@ -1362,7 +1460,7 @@
       <w:color w:val="404040" w:themeColor="text1" w:themeTint="BF"/>
     </w:rPr>
   </w:style>
-  <w:style w:type="paragraph" w:styleId="PargrafodaLista">
+  <w:style w:type="paragraph" w:styleId="ListParagraph">
     <w:name w:val="List Paragraph"/>
     <w:basedOn w:val="Normal"/>
     <w:uiPriority w:val="34"/>
@@ -1373,9 +1471,9 @@
       <w:contextualSpacing/>
     </w:pPr>
   </w:style>
-  <w:style w:type="character" w:styleId="nfaseIntensa">
+  <w:style w:type="character" w:styleId="IntenseEmphasis">
     <w:name w:val="Intense Emphasis"/>
-    <w:basedOn w:val="Fontepargpadro"/>
+    <w:basedOn w:val="DefaultParagraphFont"/>
     <w:uiPriority w:val="21"/>
     <w:qFormat/>
     <w:rsid w:val="00915B45"/>
@@ -1385,11 +1483,11 @@
       <w:color w:val="2F5496" w:themeColor="accent1" w:themeShade="BF"/>
     </w:rPr>
   </w:style>
-  <w:style w:type="paragraph" w:styleId="CitaoIntensa">
+  <w:style w:type="paragraph" w:styleId="IntenseQuote">
     <w:name w:val="Intense Quote"/>
     <w:basedOn w:val="Normal"/>
     <w:next w:val="Normal"/>
-    <w:link w:val="CitaoIntensaChar"/>
+    <w:link w:val="IntenseQuoteChar"/>
     <w:uiPriority w:val="30"/>
     <w:qFormat/>
     <w:rsid w:val="00915B45"/>
@@ -1408,10 +1506,10 @@
       <w:color w:val="2F5496" w:themeColor="accent1" w:themeShade="BF"/>
     </w:rPr>
   </w:style>
-  <w:style w:type="character" w:customStyle="1" w:styleId="CitaoIntensaChar">
-    <w:name w:val="Citação Intensa Char"/>
-    <w:basedOn w:val="Fontepargpadro"/>
-    <w:link w:val="CitaoIntensa"/>
+  <w:style w:type="character" w:customStyle="1" w:styleId="IntenseQuoteChar">
+    <w:name w:val="Intense Quote Char"/>
+    <w:basedOn w:val="DefaultParagraphFont"/>
+    <w:link w:val="IntenseQuote"/>
     <w:uiPriority w:val="30"/>
     <w:rsid w:val="00915B45"/>
     <w:rPr>
@@ -1420,9 +1518,9 @@
       <w:color w:val="2F5496" w:themeColor="accent1" w:themeShade="BF"/>
     </w:rPr>
   </w:style>
-  <w:style w:type="character" w:styleId="RefernciaIntensa">
+  <w:style w:type="character" w:styleId="IntenseReference">
     <w:name w:val="Intense Reference"/>
-    <w:basedOn w:val="Fontepargpadro"/>
+    <w:basedOn w:val="DefaultParagraphFont"/>
     <w:uiPriority w:val="32"/>
     <w:qFormat/>
     <w:rsid w:val="00915B45"/>

</xml_diff>